<commit_message>
Updated release notes for 3.15.0 with review comments
</commit_message>
<xml_diff>
--- a/doc/release/HPC DME Release Notes 3.15.0.docx
+++ b/doc/release/HPC DME Release Notes 3.15.0.docx
@@ -2579,10 +2579,10 @@
                 <w:rFonts w:ascii="Aptos" w:hAnsi="Aptos"/>
               </w:rPr>
             </w:pPr>
-            <w:bookmarkStart w:id="0" w:name="OLE_LINK3"/>
-            <w:bookmarkStart w:id="1" w:name="OLE_LINK73"/>
-            <w:bookmarkStart w:id="2" w:name="OLE_LINK12"/>
-            <w:bookmarkStart w:id="3" w:name="OLE_LINK27"/>
+            <w:bookmarkStart w:id="0" w:name="OLE_LINK27"/>
+            <w:bookmarkStart w:id="1" w:name="OLE_LINK3"/>
+            <w:bookmarkStart w:id="2" w:name="OLE_LINK73"/>
+            <w:bookmarkStart w:id="3" w:name="OLE_LINK12"/>
             <w:r>
               <w:rPr>
                 <w:rFonts w:ascii="Aptos" w:hAnsi="Aptos"/>
@@ -3396,7 +3396,16 @@
                 <w:u w:val="single"/>
                 <w:shd w:val="clear" w:color="auto" w:fill="FFFFFF"/>
               </w:rPr>
-              <w:t>HPCDATAMGM-2105, 2018</w:t>
+              <w:t>HPCDATAMGM-2105, 2</w:t>
+            </w:r>
+            <w:r>
+              <w:rPr>
+                <w:rFonts w:ascii="Aptos" w:hAnsi="Aptos" w:cstheme="minorHAnsi"/>
+                <w:color w:val="000000" w:themeColor="text1"/>
+                <w:u w:val="single"/>
+                <w:shd w:val="clear" w:color="auto" w:fill="FFFFFF"/>
+              </w:rPr>
+              <w:t>108</w:t>
             </w:r>
             <w:r>
               <w:rPr>
@@ -3455,7 +3464,7 @@
               </w:rPr>
             </w:pPr>
           </w:p>
-          <w:bookmarkEnd w:id="3"/>
+          <w:bookmarkEnd w:id="0"/>
           <w:p>
             <w:pPr>
               <w:jc w:val="both"/>
@@ -3911,7 +3920,7 @@
               <w:t xml:space="preserve">. </w:t>
             </w:r>
           </w:p>
-          <w:bookmarkEnd w:id="0"/>
+          <w:bookmarkEnd w:id="1"/>
           <w:bookmarkEnd w:id="5"/>
           <w:bookmarkEnd w:id="6"/>
           <w:bookmarkEnd w:id="33"/>
@@ -3924,7 +3933,7 @@
               </w:rPr>
             </w:pPr>
           </w:p>
-          <w:bookmarkEnd w:id="1"/>
+          <w:bookmarkEnd w:id="2"/>
           <w:p>
             <w:pPr>
               <w:rPr>
@@ -4170,7 +4179,7 @@
               <w:t>.</w:t>
             </w:r>
           </w:p>
-          <w:bookmarkEnd w:id="2"/>
+          <w:bookmarkEnd w:id="3"/>
           <w:p>
             <w:pPr>
               <w:rPr>

</xml_diff>

<commit_message>
Revoked AWS Transfer Manager upgrade ticket
</commit_message>
<xml_diff>
--- a/doc/release/HPC DME Release Notes 3.15.0.docx
+++ b/doc/release/HPC DME Release Notes 3.15.0.docx
@@ -2676,188 +2676,17 @@
           </w:p>
           <w:p>
             <w:pPr>
-              <w:rPr>
-                <w:rFonts w:ascii="Aptos" w:hAnsi="Aptos" w:cstheme="minorHAnsi"/>
-              </w:rPr>
-            </w:pPr>
-          </w:p>
-          <w:p>
-            <w:pPr>
               <w:pStyle w:val="NormalWeb"/>
               <w:spacing w:before="0" w:beforeAutospacing="0" w:after="0" w:afterAutospacing="0"/>
               <w:rPr>
-                <w:rFonts w:ascii="Aptos" w:hAnsi="Aptos"/>
-                <w:color w:val="0E101A"/>
-              </w:rPr>
-            </w:pPr>
-            <w:bookmarkStart w:id="7" w:name="OLE_LINK21"/>
-            <w:r>
-              <w:rPr>
-                <w:rStyle w:val="Strong"/>
-                <w:rFonts w:ascii="Aptos" w:hAnsi="Aptos"/>
-                <w:color w:val="0E101A"/>
-                <w:u w:val="single"/>
-              </w:rPr>
-              <w:t>New Features</w:t>
-            </w:r>
-            <w:r>
-              <w:rPr>
-                <w:rStyle w:val="Strong"/>
-                <w:rFonts w:ascii="Aptos" w:hAnsi="Aptos"/>
-                <w:color w:val="0E101A"/>
-                <w:u w:val="single"/>
-              </w:rPr>
-              <w:t>/Enhancements:</w:t>
-            </w:r>
-            <w:bookmarkStart w:id="8" w:name="OLE_LINK4"/>
-            <w:bookmarkStart w:id="9" w:name="OLE_LINK18"/>
-            <w:bookmarkStart w:id="10" w:name="OLE_LINK19"/>
-            <w:bookmarkStart w:id="11" w:name="OLE_LINK15"/>
-            <w:bookmarkStart w:id="12" w:name="OLE_LINK16"/>
-            <w:bookmarkStart w:id="13" w:name="OLE_LINK17"/>
-            <w:bookmarkStart w:id="14" w:name="OLE_LINK13"/>
-            <w:bookmarkStart w:id="15" w:name="OLE_LINK14"/>
-          </w:p>
-          <w:p>
-            <w:pPr>
-              <w:pStyle w:val="NormalWeb"/>
-              <w:spacing w:after="0" w:afterAutospacing="0"/>
-              <w:rPr>
-                <w:rStyle w:val="Strong"/>
-                <w:rFonts w:ascii="Aptos" w:hAnsi="Aptos" w:cstheme="minorHAnsi"/>
-                <w:b w:val="0"/>
-                <w:bCs w:val="0"/>
-                <w:color w:val="000000" w:themeColor="text1"/>
-              </w:rPr>
-            </w:pPr>
-            <w:bookmarkStart w:id="16" w:name="OLE_LINK32"/>
-            <w:bookmarkStart w:id="17" w:name="OLE_LINK22"/>
-            <w:bookmarkStart w:id="18" w:name="OLE_LINK23"/>
-            <w:r>
-              <w:rPr>
-                <w:rFonts w:ascii="Aptos" w:hAnsi="Aptos"/>
-                <w:u w:val="single"/>
-              </w:rPr>
-              <w:t>HPCDATAMGM-1789:</w:t>
-            </w:r>
-            <w:r>
-              <w:rPr>
-                <w:rFonts w:ascii="Aptos" w:hAnsi="Aptos"/>
-              </w:rPr>
-              <w:t xml:space="preserve"> </w:t>
-            </w:r>
-            <w:bookmarkStart w:id="19" w:name="OLE_LINK20"/>
-            <w:r>
-              <w:rPr>
-                <w:rFonts w:ascii="Aptos" w:hAnsi="Aptos" w:cs="Segoe UI"/>
-                <w:color w:val="000000" w:themeColor="text1"/>
-                <w:shd w:val="clear" w:color="auto" w:fill="FFFFFF"/>
-              </w:rPr>
-              <w:t>Upgrade</w:t>
-            </w:r>
-            <w:r>
-              <w:rPr>
-                <w:rFonts w:ascii="Aptos" w:hAnsi="Aptos" w:cs="Segoe UI"/>
-                <w:color w:val="000000" w:themeColor="text1"/>
-                <w:shd w:val="clear" w:color="auto" w:fill="FFFFFF"/>
-              </w:rPr>
-              <w:t>d</w:t>
-            </w:r>
-            <w:r>
-              <w:rPr>
-                <w:rFonts w:ascii="Aptos" w:hAnsi="Aptos" w:cs="Segoe UI"/>
-                <w:color w:val="000000" w:themeColor="text1"/>
-                <w:shd w:val="clear" w:color="auto" w:fill="FFFFFF"/>
-              </w:rPr>
-              <w:t xml:space="preserve"> AWS Transfer Manager used by DME to version 2. This </w:t>
-            </w:r>
-            <w:r>
-              <w:rPr>
-                <w:rFonts w:ascii="Aptos" w:hAnsi="Aptos" w:cs="Segoe UI"/>
-                <w:color w:val="000000" w:themeColor="text1"/>
-                <w:shd w:val="clear" w:color="auto" w:fill="FFFFFF"/>
-              </w:rPr>
-              <w:t>was performed</w:t>
-            </w:r>
-            <w:r>
-              <w:rPr>
-                <w:rFonts w:ascii="Aptos" w:hAnsi="Aptos" w:cs="Segoe UI"/>
-                <w:color w:val="000000" w:themeColor="text1"/>
-                <w:shd w:val="clear" w:color="auto" w:fill="FFFFFF"/>
-              </w:rPr>
-              <w:t xml:space="preserve"> to leverage the multipart, parallel download capability </w:t>
-            </w:r>
-            <w:r>
-              <w:rPr>
-                <w:rFonts w:ascii="Aptos" w:hAnsi="Aptos" w:cs="Segoe UI"/>
-                <w:color w:val="000000" w:themeColor="text1"/>
-                <w:shd w:val="clear" w:color="auto" w:fill="FFFFFF"/>
-              </w:rPr>
-              <w:t>available for all downloads in version 2</w:t>
-            </w:r>
-            <w:r>
-              <w:rPr>
-                <w:rFonts w:ascii="Aptos" w:hAnsi="Aptos" w:cs="Segoe UI"/>
-                <w:color w:val="000000" w:themeColor="text1"/>
-                <w:shd w:val="clear" w:color="auto" w:fill="FFFFFF"/>
-              </w:rPr>
-              <w:t xml:space="preserve">. </w:t>
-            </w:r>
-            <w:r>
-              <w:rPr>
-                <w:rFonts w:ascii="Aptos" w:hAnsi="Aptos" w:cs="Segoe UI"/>
-                <w:color w:val="000000" w:themeColor="text1"/>
-                <w:shd w:val="clear" w:color="auto" w:fill="FFFFFF"/>
-              </w:rPr>
-              <w:t xml:space="preserve"> </w:t>
-            </w:r>
-            <w:r>
-              <w:rPr>
-                <w:rFonts w:ascii="Aptos" w:hAnsi="Aptos" w:cs="Segoe UI"/>
-                <w:color w:val="000000" w:themeColor="text1"/>
-                <w:shd w:val="clear" w:color="auto" w:fill="FFFFFF"/>
-              </w:rPr>
-              <w:t xml:space="preserve">DME previously used version 1, which permitted multipart download only for files uploaded </w:t>
-            </w:r>
-            <w:r>
-              <w:rPr>
-                <w:rFonts w:ascii="Aptos" w:hAnsi="Aptos" w:cs="Segoe UI"/>
-                <w:color w:val="000000" w:themeColor="text1"/>
-                <w:shd w:val="clear" w:color="auto" w:fill="FFFFFF"/>
-              </w:rPr>
-              <w:t>as multipart</w:t>
-            </w:r>
-            <w:r>
-              <w:rPr>
-                <w:rFonts w:ascii="Aptos" w:hAnsi="Aptos" w:cs="Segoe UI"/>
-                <w:color w:val="000000" w:themeColor="text1"/>
-                <w:shd w:val="clear" w:color="auto" w:fill="FFFFFF"/>
-              </w:rPr>
-              <w:t xml:space="preserve">. </w:t>
-            </w:r>
-            <w:bookmarkEnd w:id="8"/>
-            <w:bookmarkEnd w:id="9"/>
-            <w:bookmarkEnd w:id="10"/>
-            <w:bookmarkEnd w:id="11"/>
-            <w:bookmarkEnd w:id="12"/>
-            <w:bookmarkEnd w:id="13"/>
-            <w:bookmarkEnd w:id="14"/>
-            <w:bookmarkEnd w:id="15"/>
-            <w:bookmarkEnd w:id="16"/>
-            <w:bookmarkEnd w:id="17"/>
-            <w:bookmarkEnd w:id="19"/>
-          </w:p>
-          <w:p>
-            <w:pPr>
-              <w:pStyle w:val="NormalWeb"/>
-              <w:spacing w:before="0" w:beforeAutospacing="0" w:after="0" w:afterAutospacing="0"/>
-              <w:rPr>
                 <w:rStyle w:val="Strong"/>
                 <w:rFonts w:ascii="Aptos" w:hAnsi="Aptos"/>
                 <w:color w:val="000000" w:themeColor="text1"/>
                 <w:u w:val="single"/>
               </w:rPr>
             </w:pPr>
+            <w:bookmarkStart w:id="7" w:name="OLE_LINK21"/>
+            <w:bookmarkStart w:id="8" w:name="OLE_LINK23"/>
           </w:p>
           <w:p>
             <w:pPr>
@@ -2878,7 +2707,7 @@
                 <w:color w:val="0E101A"/>
                 <w:u w:val="single"/>
               </w:rPr>
-              <w:t>Improvements</w:t>
+              <w:t xml:space="preserve">New Features, </w:t>
             </w:r>
             <w:r>
               <w:rPr>
@@ -2887,13 +2716,22 @@
                 <w:color w:val="0E101A"/>
                 <w:u w:val="single"/>
               </w:rPr>
+              <w:t>Improvements</w:t>
+            </w:r>
+            <w:r>
+              <w:rPr>
+                <w:rStyle w:val="Strong"/>
+                <w:rFonts w:ascii="Aptos" w:hAnsi="Aptos"/>
+                <w:color w:val="0E101A"/>
+                <w:u w:val="single"/>
+              </w:rPr>
               <w:t xml:space="preserve"> and Fixes:</w:t>
             </w:r>
-            <w:bookmarkStart w:id="20" w:name="OLE_LINK9"/>
-            <w:bookmarkStart w:id="21" w:name="OLE_LINK10"/>
-            <w:bookmarkStart w:id="22" w:name="OLE_LINK1"/>
-            <w:bookmarkStart w:id="23" w:name="OLE_LINK6"/>
-            <w:bookmarkStart w:id="24" w:name="OLE_LINK11"/>
+            <w:bookmarkStart w:id="9" w:name="OLE_LINK9"/>
+            <w:bookmarkStart w:id="10" w:name="OLE_LINK10"/>
+            <w:bookmarkStart w:id="11" w:name="OLE_LINK1"/>
+            <w:bookmarkStart w:id="12" w:name="OLE_LINK6"/>
+            <w:bookmarkStart w:id="13" w:name="OLE_LINK11"/>
           </w:p>
           <w:p>
             <w:pPr>
@@ -2903,7 +2741,7 @@
                 <w:rFonts w:ascii="Aptos" w:hAnsi="Aptos"/>
               </w:rPr>
             </w:pPr>
-            <w:bookmarkStart w:id="25" w:name="OLE_LINK25"/>
+            <w:bookmarkStart w:id="14" w:name="OLE_LINK25"/>
             <w:r>
               <w:rPr>
                 <w:rFonts w:ascii="Aptos" w:hAnsi="Aptos"/>
@@ -2938,7 +2776,7 @@
               </w:rPr>
               <w:t xml:space="preserve">  </w:t>
             </w:r>
-            <w:bookmarkStart w:id="26" w:name="OLE_LINK34"/>
+            <w:bookmarkStart w:id="15" w:name="OLE_LINK34"/>
             <w:r>
               <w:rPr>
                 <w:rFonts w:ascii="Aptos" w:hAnsi="Aptos"/>
@@ -2981,7 +2819,7 @@
               </w:rPr>
               <w:t xml:space="preserve"> system administrators only. Group administrators can continue to perform soft deletes. </w:t>
             </w:r>
-            <w:bookmarkEnd w:id="26"/>
+            <w:bookmarkEnd w:id="15"/>
           </w:p>
           <w:p>
             <w:pPr>
@@ -3052,7 +2890,7 @@
               </w:rPr>
               <w:t>ack button.</w:t>
             </w:r>
-            <w:bookmarkEnd w:id="25"/>
+            <w:bookmarkEnd w:id="14"/>
           </w:p>
           <w:p>
             <w:pPr>
@@ -3158,7 +2996,7 @@
               </w:rPr>
               <w:t xml:space="preserve">: </w:t>
             </w:r>
-            <w:bookmarkStart w:id="27" w:name="OLE_LINK35"/>
+            <w:bookmarkStart w:id="16" w:name="OLE_LINK35"/>
             <w:r>
               <w:rPr>
                 <w:rFonts w:ascii="Aptos" w:hAnsi="Aptos"/>
@@ -3183,7 +3021,7 @@
               </w:rPr>
               <w:t xml:space="preserve">. </w:t>
             </w:r>
-            <w:bookmarkEnd w:id="27"/>
+            <w:bookmarkEnd w:id="16"/>
           </w:p>
           <w:p>
             <w:pPr>
@@ -3194,11 +3032,11 @@
               </w:rPr>
             </w:pPr>
           </w:p>
-          <w:bookmarkEnd w:id="20"/>
-          <w:bookmarkEnd w:id="21"/>
-          <w:bookmarkEnd w:id="22"/>
-          <w:bookmarkEnd w:id="23"/>
-          <w:bookmarkEnd w:id="24"/>
+          <w:bookmarkEnd w:id="9"/>
+          <w:bookmarkEnd w:id="10"/>
+          <w:bookmarkEnd w:id="11"/>
+          <w:bookmarkEnd w:id="12"/>
+          <w:bookmarkEnd w:id="13"/>
           <w:p>
             <w:pPr>
               <w:rPr>
@@ -3248,7 +3086,7 @@
               </w:rPr>
               <w:t> </w:t>
             </w:r>
-            <w:bookmarkStart w:id="28" w:name="OLE_LINK2"/>
+            <w:bookmarkStart w:id="17" w:name="OLE_LINK2"/>
           </w:p>
           <w:p>
             <w:pPr>
@@ -3260,8 +3098,8 @@
                 <w:shd w:val="clear" w:color="auto" w:fill="FFFFFF"/>
               </w:rPr>
             </w:pPr>
-            <w:bookmarkStart w:id="29" w:name="OLE_LINK26"/>
-            <w:bookmarkStart w:id="30" w:name="OLE_LINK76"/>
+            <w:bookmarkStart w:id="18" w:name="OLE_LINK26"/>
+            <w:bookmarkStart w:id="19" w:name="OLE_LINK76"/>
             <w:r>
               <w:rPr>
                 <w:rFonts w:ascii="Aptos" w:hAnsi="Aptos" w:cstheme="minorHAnsi"/>
@@ -3289,8 +3127,8 @@
               </w:rPr>
               <w:t xml:space="preserve">  </w:t>
             </w:r>
-            <w:bookmarkStart w:id="31" w:name="OLE_LINK24"/>
-            <w:bookmarkStart w:id="32" w:name="OLE_LINK36"/>
+            <w:bookmarkStart w:id="20" w:name="OLE_LINK24"/>
+            <w:bookmarkStart w:id="21" w:name="OLE_LINK36"/>
             <w:r>
               <w:rPr>
                 <w:rFonts w:ascii="Aptos" w:hAnsi="Aptos" w:cstheme="minorHAnsi"/>
@@ -3450,12 +3288,12 @@
           </w:p>
           <w:bookmarkEnd w:id="4"/>
           <w:bookmarkEnd w:id="7"/>
+          <w:bookmarkEnd w:id="8"/>
+          <w:bookmarkEnd w:id="17"/>
           <w:bookmarkEnd w:id="18"/>
-          <w:bookmarkEnd w:id="28"/>
-          <w:bookmarkEnd w:id="29"/>
-          <w:bookmarkEnd w:id="30"/>
-          <w:bookmarkEnd w:id="31"/>
-          <w:bookmarkEnd w:id="32"/>
+          <w:bookmarkEnd w:id="19"/>
+          <w:bookmarkEnd w:id="20"/>
+          <w:bookmarkEnd w:id="21"/>
           <w:p>
             <w:pPr>
               <w:jc w:val="both"/>
@@ -3506,13 +3344,12 @@
                 <w:rFonts w:ascii="Aptos" w:hAnsi="Aptos"/>
               </w:rPr>
             </w:pPr>
-            <w:bookmarkStart w:id="33" w:name="OLE_LINK5"/>
+            <w:bookmarkStart w:id="22" w:name="OLE_LINK5"/>
             <w:r>
               <w:rPr>
                 <w:rFonts w:ascii="Aptos" w:hAnsi="Aptos"/>
                 <w:color w:val="000000" w:themeColor="text1"/>
               </w:rPr>
-              <w:lastRenderedPageBreak/>
               <w:t>T</w:t>
             </w:r>
             <w:r>
@@ -3815,6 +3652,7 @@
                 <w:rFonts w:ascii="Aptos" w:hAnsi="Aptos"/>
                 <w:color w:val="000000"/>
               </w:rPr>
+              <w:lastRenderedPageBreak/>
               <w:t>The DME API server keystore </w:t>
             </w:r>
             <w:r>
@@ -3923,7 +3761,7 @@
           <w:bookmarkEnd w:id="1"/>
           <w:bookmarkEnd w:id="5"/>
           <w:bookmarkEnd w:id="6"/>
-          <w:bookmarkEnd w:id="33"/>
+          <w:bookmarkEnd w:id="22"/>
           <w:p>
             <w:pPr>
               <w:pStyle w:val="ListParagraph"/>

</xml_diff>

<commit_message>
Updated ticket list on release notes
</commit_message>
<xml_diff>
--- a/doc/release/HPC DME Release Notes 3.15.0.docx
+++ b/doc/release/HPC DME Release Notes 3.15.0.docx
@@ -2676,188 +2676,17 @@
           </w:p>
           <w:p>
             <w:pPr>
-              <w:rPr>
-                <w:rFonts w:ascii="Aptos" w:hAnsi="Aptos" w:cstheme="minorHAnsi"/>
-              </w:rPr>
-            </w:pPr>
-          </w:p>
-          <w:p>
-            <w:pPr>
               <w:pStyle w:val="NormalWeb"/>
               <w:spacing w:before="0" w:beforeAutospacing="0" w:after="0" w:afterAutospacing="0"/>
               <w:rPr>
-                <w:rFonts w:ascii="Aptos" w:hAnsi="Aptos"/>
-                <w:color w:val="0E101A"/>
-              </w:rPr>
-            </w:pPr>
-            <w:bookmarkStart w:id="7" w:name="OLE_LINK21"/>
-            <w:r>
-              <w:rPr>
-                <w:rStyle w:val="Strong"/>
-                <w:rFonts w:ascii="Aptos" w:hAnsi="Aptos"/>
-                <w:color w:val="0E101A"/>
-                <w:u w:val="single"/>
-              </w:rPr>
-              <w:t>New Features</w:t>
-            </w:r>
-            <w:r>
-              <w:rPr>
-                <w:rStyle w:val="Strong"/>
-                <w:rFonts w:ascii="Aptos" w:hAnsi="Aptos"/>
-                <w:color w:val="0E101A"/>
-                <w:u w:val="single"/>
-              </w:rPr>
-              <w:t>/Enhancements:</w:t>
-            </w:r>
-            <w:bookmarkStart w:id="8" w:name="OLE_LINK4"/>
-            <w:bookmarkStart w:id="9" w:name="OLE_LINK18"/>
-            <w:bookmarkStart w:id="10" w:name="OLE_LINK19"/>
-            <w:bookmarkStart w:id="11" w:name="OLE_LINK15"/>
-            <w:bookmarkStart w:id="12" w:name="OLE_LINK16"/>
-            <w:bookmarkStart w:id="13" w:name="OLE_LINK17"/>
-            <w:bookmarkStart w:id="14" w:name="OLE_LINK13"/>
-            <w:bookmarkStart w:id="15" w:name="OLE_LINK14"/>
-          </w:p>
-          <w:p>
-            <w:pPr>
-              <w:pStyle w:val="NormalWeb"/>
-              <w:spacing w:after="0" w:afterAutospacing="0"/>
-              <w:rPr>
-                <w:rStyle w:val="Strong"/>
-                <w:rFonts w:ascii="Aptos" w:hAnsi="Aptos" w:cstheme="minorHAnsi"/>
-                <w:b w:val="0"/>
-                <w:bCs w:val="0"/>
-                <w:color w:val="000000" w:themeColor="text1"/>
-              </w:rPr>
-            </w:pPr>
-            <w:bookmarkStart w:id="16" w:name="OLE_LINK32"/>
-            <w:bookmarkStart w:id="17" w:name="OLE_LINK22"/>
-            <w:bookmarkStart w:id="18" w:name="OLE_LINK23"/>
-            <w:r>
-              <w:rPr>
-                <w:rFonts w:ascii="Aptos" w:hAnsi="Aptos"/>
-                <w:u w:val="single"/>
-              </w:rPr>
-              <w:t>HPCDATAMGM-1789:</w:t>
-            </w:r>
-            <w:r>
-              <w:rPr>
-                <w:rFonts w:ascii="Aptos" w:hAnsi="Aptos"/>
-              </w:rPr>
-              <w:t xml:space="preserve"> </w:t>
-            </w:r>
-            <w:bookmarkStart w:id="19" w:name="OLE_LINK20"/>
-            <w:r>
-              <w:rPr>
-                <w:rFonts w:ascii="Aptos" w:hAnsi="Aptos" w:cs="Segoe UI"/>
-                <w:color w:val="000000" w:themeColor="text1"/>
-                <w:shd w:val="clear" w:color="auto" w:fill="FFFFFF"/>
-              </w:rPr>
-              <w:t>Upgrade</w:t>
-            </w:r>
-            <w:r>
-              <w:rPr>
-                <w:rFonts w:ascii="Aptos" w:hAnsi="Aptos" w:cs="Segoe UI"/>
-                <w:color w:val="000000" w:themeColor="text1"/>
-                <w:shd w:val="clear" w:color="auto" w:fill="FFFFFF"/>
-              </w:rPr>
-              <w:t>d</w:t>
-            </w:r>
-            <w:r>
-              <w:rPr>
-                <w:rFonts w:ascii="Aptos" w:hAnsi="Aptos" w:cs="Segoe UI"/>
-                <w:color w:val="000000" w:themeColor="text1"/>
-                <w:shd w:val="clear" w:color="auto" w:fill="FFFFFF"/>
-              </w:rPr>
-              <w:t xml:space="preserve"> AWS Transfer Manager used by DME to version 2. This </w:t>
-            </w:r>
-            <w:r>
-              <w:rPr>
-                <w:rFonts w:ascii="Aptos" w:hAnsi="Aptos" w:cs="Segoe UI"/>
-                <w:color w:val="000000" w:themeColor="text1"/>
-                <w:shd w:val="clear" w:color="auto" w:fill="FFFFFF"/>
-              </w:rPr>
-              <w:t>was performed</w:t>
-            </w:r>
-            <w:r>
-              <w:rPr>
-                <w:rFonts w:ascii="Aptos" w:hAnsi="Aptos" w:cs="Segoe UI"/>
-                <w:color w:val="000000" w:themeColor="text1"/>
-                <w:shd w:val="clear" w:color="auto" w:fill="FFFFFF"/>
-              </w:rPr>
-              <w:t xml:space="preserve"> to leverage the multipart, parallel download capability </w:t>
-            </w:r>
-            <w:r>
-              <w:rPr>
-                <w:rFonts w:ascii="Aptos" w:hAnsi="Aptos" w:cs="Segoe UI"/>
-                <w:color w:val="000000" w:themeColor="text1"/>
-                <w:shd w:val="clear" w:color="auto" w:fill="FFFFFF"/>
-              </w:rPr>
-              <w:t>available for all downloads in version 2</w:t>
-            </w:r>
-            <w:r>
-              <w:rPr>
-                <w:rFonts w:ascii="Aptos" w:hAnsi="Aptos" w:cs="Segoe UI"/>
-                <w:color w:val="000000" w:themeColor="text1"/>
-                <w:shd w:val="clear" w:color="auto" w:fill="FFFFFF"/>
-              </w:rPr>
-              <w:t xml:space="preserve">. </w:t>
-            </w:r>
-            <w:r>
-              <w:rPr>
-                <w:rFonts w:ascii="Aptos" w:hAnsi="Aptos" w:cs="Segoe UI"/>
-                <w:color w:val="000000" w:themeColor="text1"/>
-                <w:shd w:val="clear" w:color="auto" w:fill="FFFFFF"/>
-              </w:rPr>
-              <w:t xml:space="preserve"> </w:t>
-            </w:r>
-            <w:r>
-              <w:rPr>
-                <w:rFonts w:ascii="Aptos" w:hAnsi="Aptos" w:cs="Segoe UI"/>
-                <w:color w:val="000000" w:themeColor="text1"/>
-                <w:shd w:val="clear" w:color="auto" w:fill="FFFFFF"/>
-              </w:rPr>
-              <w:t xml:space="preserve">DME previously used version 1, which permitted multipart download only for files uploaded </w:t>
-            </w:r>
-            <w:r>
-              <w:rPr>
-                <w:rFonts w:ascii="Aptos" w:hAnsi="Aptos" w:cs="Segoe UI"/>
-                <w:color w:val="000000" w:themeColor="text1"/>
-                <w:shd w:val="clear" w:color="auto" w:fill="FFFFFF"/>
-              </w:rPr>
-              <w:t>as multipart</w:t>
-            </w:r>
-            <w:r>
-              <w:rPr>
-                <w:rFonts w:ascii="Aptos" w:hAnsi="Aptos" w:cs="Segoe UI"/>
-                <w:color w:val="000000" w:themeColor="text1"/>
-                <w:shd w:val="clear" w:color="auto" w:fill="FFFFFF"/>
-              </w:rPr>
-              <w:t xml:space="preserve">. </w:t>
-            </w:r>
-            <w:bookmarkEnd w:id="8"/>
-            <w:bookmarkEnd w:id="9"/>
-            <w:bookmarkEnd w:id="10"/>
-            <w:bookmarkEnd w:id="11"/>
-            <w:bookmarkEnd w:id="12"/>
-            <w:bookmarkEnd w:id="13"/>
-            <w:bookmarkEnd w:id="14"/>
-            <w:bookmarkEnd w:id="15"/>
-            <w:bookmarkEnd w:id="16"/>
-            <w:bookmarkEnd w:id="17"/>
-            <w:bookmarkEnd w:id="19"/>
-          </w:p>
-          <w:p>
-            <w:pPr>
-              <w:pStyle w:val="NormalWeb"/>
-              <w:spacing w:before="0" w:beforeAutospacing="0" w:after="0" w:afterAutospacing="0"/>
-              <w:rPr>
                 <w:rStyle w:val="Strong"/>
                 <w:rFonts w:ascii="Aptos" w:hAnsi="Aptos"/>
                 <w:color w:val="000000" w:themeColor="text1"/>
                 <w:u w:val="single"/>
               </w:rPr>
             </w:pPr>
+            <w:bookmarkStart w:id="7" w:name="OLE_LINK21"/>
+            <w:bookmarkStart w:id="8" w:name="OLE_LINK23"/>
           </w:p>
           <w:p>
             <w:pPr>
@@ -2878,7 +2707,7 @@
                 <w:color w:val="0E101A"/>
                 <w:u w:val="single"/>
               </w:rPr>
-              <w:t>Improvements</w:t>
+              <w:t xml:space="preserve">New Features, </w:t>
             </w:r>
             <w:r>
               <w:rPr>
@@ -2887,13 +2716,22 @@
                 <w:color w:val="0E101A"/>
                 <w:u w:val="single"/>
               </w:rPr>
+              <w:t>Improvements</w:t>
+            </w:r>
+            <w:r>
+              <w:rPr>
+                <w:rStyle w:val="Strong"/>
+                <w:rFonts w:ascii="Aptos" w:hAnsi="Aptos"/>
+                <w:color w:val="0E101A"/>
+                <w:u w:val="single"/>
+              </w:rPr>
               <w:t xml:space="preserve"> and Fixes:</w:t>
             </w:r>
-            <w:bookmarkStart w:id="20" w:name="OLE_LINK9"/>
-            <w:bookmarkStart w:id="21" w:name="OLE_LINK10"/>
-            <w:bookmarkStart w:id="22" w:name="OLE_LINK1"/>
-            <w:bookmarkStart w:id="23" w:name="OLE_LINK6"/>
-            <w:bookmarkStart w:id="24" w:name="OLE_LINK11"/>
+            <w:bookmarkStart w:id="9" w:name="OLE_LINK9"/>
+            <w:bookmarkStart w:id="10" w:name="OLE_LINK10"/>
+            <w:bookmarkStart w:id="11" w:name="OLE_LINK1"/>
+            <w:bookmarkStart w:id="12" w:name="OLE_LINK6"/>
+            <w:bookmarkStart w:id="13" w:name="OLE_LINK11"/>
           </w:p>
           <w:p>
             <w:pPr>
@@ -2903,7 +2741,7 @@
                 <w:rFonts w:ascii="Aptos" w:hAnsi="Aptos"/>
               </w:rPr>
             </w:pPr>
-            <w:bookmarkStart w:id="25" w:name="OLE_LINK25"/>
+            <w:bookmarkStart w:id="14" w:name="OLE_LINK25"/>
             <w:r>
               <w:rPr>
                 <w:rFonts w:ascii="Aptos" w:hAnsi="Aptos"/>
@@ -2938,7 +2776,7 @@
               </w:rPr>
               <w:t xml:space="preserve">  </w:t>
             </w:r>
-            <w:bookmarkStart w:id="26" w:name="OLE_LINK34"/>
+            <w:bookmarkStart w:id="15" w:name="OLE_LINK34"/>
             <w:r>
               <w:rPr>
                 <w:rFonts w:ascii="Aptos" w:hAnsi="Aptos"/>
@@ -2981,7 +2819,7 @@
               </w:rPr>
               <w:t xml:space="preserve"> system administrators only. Group administrators can continue to perform soft deletes. </w:t>
             </w:r>
-            <w:bookmarkEnd w:id="26"/>
+            <w:bookmarkEnd w:id="15"/>
           </w:p>
           <w:p>
             <w:pPr>
@@ -3052,7 +2890,7 @@
               </w:rPr>
               <w:t>ack button.</w:t>
             </w:r>
-            <w:bookmarkEnd w:id="25"/>
+            <w:bookmarkEnd w:id="14"/>
           </w:p>
           <w:p>
             <w:pPr>
@@ -3158,7 +2996,7 @@
               </w:rPr>
               <w:t xml:space="preserve">: </w:t>
             </w:r>
-            <w:bookmarkStart w:id="27" w:name="OLE_LINK35"/>
+            <w:bookmarkStart w:id="16" w:name="OLE_LINK35"/>
             <w:r>
               <w:rPr>
                 <w:rFonts w:ascii="Aptos" w:hAnsi="Aptos"/>
@@ -3183,7 +3021,7 @@
               </w:rPr>
               <w:t xml:space="preserve">. </w:t>
             </w:r>
-            <w:bookmarkEnd w:id="27"/>
+            <w:bookmarkEnd w:id="16"/>
           </w:p>
           <w:p>
             <w:pPr>
@@ -3194,11 +3032,11 @@
               </w:rPr>
             </w:pPr>
           </w:p>
-          <w:bookmarkEnd w:id="20"/>
-          <w:bookmarkEnd w:id="21"/>
-          <w:bookmarkEnd w:id="22"/>
-          <w:bookmarkEnd w:id="23"/>
-          <w:bookmarkEnd w:id="24"/>
+          <w:bookmarkEnd w:id="9"/>
+          <w:bookmarkEnd w:id="10"/>
+          <w:bookmarkEnd w:id="11"/>
+          <w:bookmarkEnd w:id="12"/>
+          <w:bookmarkEnd w:id="13"/>
           <w:p>
             <w:pPr>
               <w:rPr>
@@ -3248,7 +3086,7 @@
               </w:rPr>
               <w:t> </w:t>
             </w:r>
-            <w:bookmarkStart w:id="28" w:name="OLE_LINK2"/>
+            <w:bookmarkStart w:id="17" w:name="OLE_LINK2"/>
           </w:p>
           <w:p>
             <w:pPr>
@@ -3260,8 +3098,8 @@
                 <w:shd w:val="clear" w:color="auto" w:fill="FFFFFF"/>
               </w:rPr>
             </w:pPr>
-            <w:bookmarkStart w:id="29" w:name="OLE_LINK26"/>
-            <w:bookmarkStart w:id="30" w:name="OLE_LINK76"/>
+            <w:bookmarkStart w:id="18" w:name="OLE_LINK26"/>
+            <w:bookmarkStart w:id="19" w:name="OLE_LINK76"/>
             <w:r>
               <w:rPr>
                 <w:rFonts w:ascii="Aptos" w:hAnsi="Aptos" w:cstheme="minorHAnsi"/>
@@ -3289,8 +3127,8 @@
               </w:rPr>
               <w:t xml:space="preserve">  </w:t>
             </w:r>
-            <w:bookmarkStart w:id="31" w:name="OLE_LINK24"/>
-            <w:bookmarkStart w:id="32" w:name="OLE_LINK36"/>
+            <w:bookmarkStart w:id="20" w:name="OLE_LINK24"/>
+            <w:bookmarkStart w:id="21" w:name="OLE_LINK36"/>
             <w:r>
               <w:rPr>
                 <w:rFonts w:ascii="Aptos" w:hAnsi="Aptos" w:cstheme="minorHAnsi"/>
@@ -3450,12 +3288,12 @@
           </w:p>
           <w:bookmarkEnd w:id="4"/>
           <w:bookmarkEnd w:id="7"/>
+          <w:bookmarkEnd w:id="8"/>
+          <w:bookmarkEnd w:id="17"/>
           <w:bookmarkEnd w:id="18"/>
-          <w:bookmarkEnd w:id="28"/>
-          <w:bookmarkEnd w:id="29"/>
-          <w:bookmarkEnd w:id="30"/>
-          <w:bookmarkEnd w:id="31"/>
-          <w:bookmarkEnd w:id="32"/>
+          <w:bookmarkEnd w:id="19"/>
+          <w:bookmarkEnd w:id="20"/>
+          <w:bookmarkEnd w:id="21"/>
           <w:p>
             <w:pPr>
               <w:jc w:val="both"/>
@@ -3506,13 +3344,12 @@
                 <w:rFonts w:ascii="Aptos" w:hAnsi="Aptos"/>
               </w:rPr>
             </w:pPr>
-            <w:bookmarkStart w:id="33" w:name="OLE_LINK5"/>
+            <w:bookmarkStart w:id="22" w:name="OLE_LINK5"/>
             <w:r>
               <w:rPr>
                 <w:rFonts w:ascii="Aptos" w:hAnsi="Aptos"/>
                 <w:color w:val="000000" w:themeColor="text1"/>
               </w:rPr>
-              <w:lastRenderedPageBreak/>
               <w:t>T</w:t>
             </w:r>
             <w:r>
@@ -3815,6 +3652,7 @@
                 <w:rFonts w:ascii="Aptos" w:hAnsi="Aptos"/>
                 <w:color w:val="000000"/>
               </w:rPr>
+              <w:lastRenderedPageBreak/>
               <w:t>The DME API server keystore </w:t>
             </w:r>
             <w:r>
@@ -3923,7 +3761,7 @@
           <w:bookmarkEnd w:id="1"/>
           <w:bookmarkEnd w:id="5"/>
           <w:bookmarkEnd w:id="6"/>
-          <w:bookmarkEnd w:id="33"/>
+          <w:bookmarkEnd w:id="22"/>
           <w:p>
             <w:pPr>
               <w:pStyle w:val="ListParagraph"/>

</xml_diff>